<commit_message>
parte revisando parte 3
</commit_message>
<xml_diff>
--- a/lab02/lab02.docx
+++ b/lab02/lab02.docx
@@ -203,16 +203,65 @@
         <w:autoSpaceDN w:val="0"/>
         <w:adjustRightInd w:val="0"/>
         <w:spacing w:after="0" w:line="240" w:lineRule="auto"/>
-        <w:rPr>
-          <w:rFonts w:ascii="DejaVuSans-Bold" w:hAnsi="DejaVuSans-Bold" w:cs="DejaVuSans-Bold"/>
-          <w:b/>
-          <w:bCs/>
-          <w:color w:val="000000"/>
-        </w:rPr>
-      </w:pPr>
-    </w:p>
-    <w:p>
-      <w:pPr>
+        <w:ind w:left="360" w:firstLine="360"/>
+        <w:rPr>
+          <w:rFonts w:ascii="DejaVuSans" w:eastAsia="DejaVuSans" w:hAnsi="DejaVuSans-Bold" w:cs="DejaVuSans"/>
+          <w:sz w:val="20"/>
+          <w:szCs w:val="20"/>
+        </w:rPr>
+      </w:pPr>
+      <w:r>
+        <w:rPr>
+          <w:rFonts w:ascii="DejaVuSans" w:eastAsia="DejaVuSans" w:hAnsi="DejaVuSans-Bold" w:cs="DejaVuSans"/>
+          <w:sz w:val="20"/>
+          <w:szCs w:val="20"/>
+        </w:rPr>
+        <w:t>¿</w:t>
+      </w:r>
+      <w:r>
+        <w:rPr>
+          <w:rFonts w:ascii="DejaVuSans" w:eastAsia="DejaVuSans" w:hAnsi="DejaVuSans-Bold" w:cs="DejaVuSans"/>
+          <w:sz w:val="20"/>
+          <w:szCs w:val="20"/>
+        </w:rPr>
+        <w:t>Cu</w:t>
+      </w:r>
+      <w:r>
+        <w:rPr>
+          <w:rFonts w:ascii="DejaVuSans" w:eastAsia="DejaVuSans" w:hAnsi="DejaVuSans-Bold" w:cs="DejaVuSans"/>
+          <w:sz w:val="20"/>
+          <w:szCs w:val="20"/>
+        </w:rPr>
+        <w:t>á</w:t>
+      </w:r>
+      <w:r>
+        <w:rPr>
+          <w:rFonts w:ascii="DejaVuSans" w:eastAsia="DejaVuSans" w:hAnsi="DejaVuSans-Bold" w:cs="DejaVuSans"/>
+          <w:sz w:val="20"/>
+          <w:szCs w:val="20"/>
+        </w:rPr>
+        <w:t>les CRUD son necesarios para almacenar la informaci</w:t>
+      </w:r>
+      <w:r>
+        <w:rPr>
+          <w:rFonts w:ascii="DejaVuSans" w:eastAsia="DejaVuSans" w:hAnsi="DejaVuSans-Bold" w:cs="DejaVuSans"/>
+          <w:sz w:val="20"/>
+          <w:szCs w:val="20"/>
+        </w:rPr>
+        <w:t>ó</w:t>
+      </w:r>
+      <w:r>
+        <w:rPr>
+          <w:rFonts w:ascii="DejaVuSans" w:eastAsia="DejaVuSans" w:hAnsi="DejaVuSans-Bold" w:cs="DejaVuSans"/>
+          <w:sz w:val="20"/>
+          <w:szCs w:val="20"/>
+        </w:rPr>
+        <w:t>n con la que se cuenta?</w:t>
+      </w:r>
+    </w:p>
+    <w:p>
+      <w:pPr>
+        <w:pStyle w:val="Prrafodelista"/>
         <w:autoSpaceDE w:val="0"/>
         <w:autoSpaceDN w:val="0"/>
         <w:adjustRightInd w:val="0"/>
@@ -224,6 +273,45 @@
           <w:color w:val="000000"/>
         </w:rPr>
       </w:pPr>
+      <w:r>
+        <w:rPr>
+          <w:rFonts w:ascii="DejaVuSans-Bold" w:hAnsi="DejaVuSans-Bold" w:cs="DejaVuSans-Bold"/>
+          <w:b/>
+          <w:bCs/>
+          <w:color w:val="000000"/>
+        </w:rPr>
+        <w:t>Habitaciones, tipo de habitaciones y tarifas.</w:t>
+      </w:r>
+    </w:p>
+    <w:p>
+      <w:pPr>
+        <w:autoSpaceDE w:val="0"/>
+        <w:autoSpaceDN w:val="0"/>
+        <w:adjustRightInd w:val="0"/>
+        <w:spacing w:after="0" w:line="240" w:lineRule="auto"/>
+        <w:rPr>
+          <w:rFonts w:ascii="DejaVuSans-Bold" w:hAnsi="DejaVuSans-Bold" w:cs="DejaVuSans-Bold"/>
+          <w:bCs/>
+          <w:color w:val="000000"/>
+        </w:rPr>
+      </w:pPr>
+      <w:r>
+        <w:rPr>
+          <w:rFonts w:ascii="DejaVuSans-Bold" w:hAnsi="DejaVuSans-Bold" w:cs="DejaVuSans-Bold"/>
+          <w:b/>
+          <w:bCs/>
+          <w:color w:val="000000"/>
+        </w:rPr>
+        <w:tab/>
+      </w:r>
+      <w:r>
+        <w:rPr>
+          <w:rFonts w:ascii="DejaVuSans-Bold" w:hAnsi="DejaVuSans-Bold" w:cs="DejaVuSans-Bold"/>
+          <w:bCs/>
+          <w:color w:val="000000"/>
+        </w:rPr>
+        <w:t>Mantener habitaciones, mantener tipo de habitaciones y registrar tarifa.</w:t>
+      </w:r>
     </w:p>
     <w:p>
       <w:pPr>
@@ -238,26 +326,303 @@
         <w:spacing w:after="0" w:line="240" w:lineRule="auto"/>
         <w:rPr>
           <w:rFonts w:ascii="DejaVuSans-Bold" w:hAnsi="DejaVuSans-Bold" w:cs="DejaVuSans-Bold"/>
-          <w:b/>
-          <w:bCs/>
-        </w:rPr>
-      </w:pPr>
-      <w:r>
-        <w:rPr>
-          <w:rFonts w:ascii="DejaVuSans-Bold" w:hAnsi="DejaVuSans-Bold" w:cs="DejaVuSans-Bold"/>
-          <w:b/>
-          <w:bCs/>
+          <w:bCs/>
+          <w:color w:val="000000"/>
+        </w:rPr>
+      </w:pPr>
+      <w:r>
+        <w:rPr>
+          <w:rFonts w:ascii="DejaVuSans-Bold" w:hAnsi="DejaVuSans-Bold" w:cs="DejaVuSans-Bold"/>
+          <w:b/>
+          <w:bCs/>
+        </w:rPr>
+        <w:t xml:space="preserve"> Modelo conceptual. Consultas. (¿qué ofrece?)</w:t>
+      </w:r>
+      <w:r>
+        <w:rPr>
+          <w:rFonts w:ascii="DejaVuSans-Bold" w:hAnsi="DejaVuSans-Bold" w:cs="DejaVuSans-Bold"/>
+          <w:b/>
+          <w:bCs/>
+          <w:color w:val="000000"/>
         </w:rPr>
         <w:t xml:space="preserve"> </w:t>
       </w:r>
-      <w:r>
-        <w:rPr>
-          <w:rFonts w:ascii="DejaVuSans-Bold" w:hAnsi="DejaVuSans-Bold" w:cs="DejaVuSans-Bold"/>
-          <w:b/>
-          <w:bCs/>
-        </w:rPr>
-        <w:t>Modelo conceptual. Funciones. (¿qué hace?)</w:t>
-      </w:r>
+    </w:p>
+    <w:p>
+      <w:pPr>
+        <w:pStyle w:val="Prrafodelista"/>
+        <w:numPr>
+          <w:ilvl w:val="0"/>
+          <w:numId w:val="4"/>
+        </w:numPr>
+        <w:autoSpaceDE w:val="0"/>
+        <w:autoSpaceDN w:val="0"/>
+        <w:adjustRightInd w:val="0"/>
+        <w:spacing w:after="0" w:line="240" w:lineRule="auto"/>
+        <w:rPr>
+          <w:rFonts w:ascii="DejaVuSans-Bold" w:hAnsi="DejaVuSans-Bold" w:cs="DejaVuSans-Bold"/>
+          <w:bCs/>
+          <w:color w:val="000000"/>
+        </w:rPr>
+      </w:pPr>
+      <w:r>
+        <w:rPr>
+          <w:rFonts w:ascii="DejaVuSans-Bold" w:hAnsi="DejaVuSans-Bold" w:cs="DejaVuSans-Bold"/>
+          <w:bCs/>
+          <w:color w:val="000000"/>
+        </w:rPr>
+        <w:t>De las consultas propuestas en SQLZOO seleccione las dos que considere más</w:t>
+      </w:r>
+      <w:r>
+        <w:rPr>
+          <w:rFonts w:ascii="DejaVuSans-Bold" w:hAnsi="DejaVuSans-Bold" w:cs="DejaVuSans-Bold"/>
+          <w:bCs/>
+          <w:color w:val="000000"/>
+        </w:rPr>
+        <w:t xml:space="preserve"> </w:t>
+      </w:r>
+      <w:r>
+        <w:rPr>
+          <w:rFonts w:ascii="DejaVuSans-Bold" w:hAnsi="DejaVuSans-Bold" w:cs="DejaVuSans-Bold"/>
+          <w:bCs/>
+          <w:color w:val="000000"/>
+        </w:rPr>
+        <w:t>relevantes para este ciclo de desarrollo. Diséñenlas (no olvide generalizarlas) e</w:t>
+      </w:r>
+      <w:r>
+        <w:rPr>
+          <w:rFonts w:ascii="DejaVuSans-Bold" w:hAnsi="DejaVuSans-Bold" w:cs="DejaVuSans-Bold"/>
+          <w:bCs/>
+          <w:color w:val="000000"/>
+        </w:rPr>
+        <w:t xml:space="preserve"> impleméntelas</w:t>
+      </w:r>
+      <w:r>
+        <w:rPr>
+          <w:rFonts w:ascii="DejaVuSans-Bold" w:hAnsi="DejaVuSans-Bold" w:cs="DejaVuSans-Bold"/>
+          <w:bCs/>
+          <w:color w:val="000000"/>
+        </w:rPr>
+        <w:t>, si no lo han hecho. Preséntenlas en un diagrama de casos de uso</w:t>
+      </w:r>
+      <w:r>
+        <w:rPr>
+          <w:rFonts w:ascii="DejaVuSans-Bold" w:hAnsi="DejaVuSans-Bold" w:cs="DejaVuSans-Bold"/>
+          <w:bCs/>
+          <w:color w:val="000000"/>
+        </w:rPr>
+        <w:t>.</w:t>
+      </w:r>
+    </w:p>
+    <w:p>
+      <w:pPr>
+        <w:pStyle w:val="Prrafodelista"/>
+        <w:autoSpaceDE w:val="0"/>
+        <w:autoSpaceDN w:val="0"/>
+        <w:adjustRightInd w:val="0"/>
+        <w:spacing w:after="0" w:line="240" w:lineRule="auto"/>
+        <w:ind w:left="1080"/>
+        <w:rPr>
+          <w:rFonts w:ascii="DejaVuSans-Bold" w:hAnsi="DejaVuSans-Bold" w:cs="DejaVuSans-Bold"/>
+          <w:bCs/>
+          <w:color w:val="000000"/>
+        </w:rPr>
+      </w:pPr>
+    </w:p>
+    <w:p>
+      <w:pPr>
+        <w:pStyle w:val="Prrafodelista"/>
+        <w:numPr>
+          <w:ilvl w:val="0"/>
+          <w:numId w:val="4"/>
+        </w:numPr>
+        <w:autoSpaceDE w:val="0"/>
+        <w:autoSpaceDN w:val="0"/>
+        <w:adjustRightInd w:val="0"/>
+        <w:spacing w:after="0" w:line="240" w:lineRule="auto"/>
+        <w:rPr>
+          <w:rFonts w:ascii="DejaVuSans-Bold" w:hAnsi="DejaVuSans-Bold" w:cs="DejaVuSans-Bold"/>
+          <w:b/>
+          <w:bCs/>
+          <w:color w:val="000000"/>
+        </w:rPr>
+      </w:pPr>
+      <w:bookmarkStart w:id="0" w:name="_GoBack"/>
+      <w:bookmarkEnd w:id="0"/>
+      <w:r>
+        <w:rPr>
+          <w:rFonts w:ascii="DejaVuSans" w:eastAsia="DejaVuSans" w:cs="DejaVuSans"/>
+          <w:sz w:val="20"/>
+          <w:szCs w:val="20"/>
+        </w:rPr>
+        <w:t>Implemente las siguientes nuevas consultas y dise</w:t>
+      </w:r>
+      <w:r>
+        <w:rPr>
+          <w:rFonts w:ascii="DejaVuSans" w:eastAsia="DejaVuSans" w:cs="DejaVuSans"/>
+          <w:sz w:val="20"/>
+          <w:szCs w:val="20"/>
+        </w:rPr>
+        <w:t>ñ</w:t>
+      </w:r>
+      <w:r>
+        <w:rPr>
+          <w:rFonts w:ascii="DejaVuSans" w:eastAsia="DejaVuSans" w:cs="DejaVuSans"/>
+          <w:sz w:val="20"/>
+          <w:szCs w:val="20"/>
+        </w:rPr>
+        <w:t>e las dos m</w:t>
+      </w:r>
+      <w:r>
+        <w:rPr>
+          <w:rFonts w:ascii="DejaVuSans" w:eastAsia="DejaVuSans" w:cs="DejaVuSans"/>
+          <w:sz w:val="20"/>
+          <w:szCs w:val="20"/>
+        </w:rPr>
+        <w:t>á</w:t>
+      </w:r>
+      <w:r>
+        <w:rPr>
+          <w:rFonts w:ascii="DejaVuSans" w:eastAsia="DejaVuSans" w:cs="DejaVuSans"/>
+          <w:sz w:val="20"/>
+          <w:szCs w:val="20"/>
+        </w:rPr>
+        <w:t>s relevantes.</w:t>
+      </w:r>
+    </w:p>
+    <w:p>
+      <w:pPr>
+        <w:pStyle w:val="Prrafodelista"/>
+        <w:autoSpaceDE w:val="0"/>
+        <w:autoSpaceDN w:val="0"/>
+        <w:adjustRightInd w:val="0"/>
+        <w:spacing w:after="0" w:line="240" w:lineRule="auto"/>
+        <w:ind w:left="1080"/>
+        <w:rPr>
+          <w:rFonts w:ascii="DejaVuSans-Bold" w:hAnsi="DejaVuSans-Bold" w:cs="DejaVuSans-Bold"/>
+          <w:b/>
+          <w:bCs/>
+          <w:color w:val="000000"/>
+        </w:rPr>
+      </w:pPr>
+    </w:p>
+    <w:p>
+      <w:pPr>
+        <w:pStyle w:val="Prrafodelista"/>
+        <w:numPr>
+          <w:ilvl w:val="0"/>
+          <w:numId w:val="4"/>
+        </w:numPr>
+        <w:autoSpaceDE w:val="0"/>
+        <w:autoSpaceDN w:val="0"/>
+        <w:adjustRightInd w:val="0"/>
+        <w:spacing w:after="0" w:line="240" w:lineRule="auto"/>
+        <w:rPr>
+          <w:rFonts w:ascii="DejaVuSans-Bold" w:hAnsi="DejaVuSans-Bold" w:cs="DejaVuSans-Bold"/>
+          <w:b/>
+          <w:bCs/>
+          <w:color w:val="000000"/>
+        </w:rPr>
+      </w:pPr>
+      <w:r>
+        <w:rPr>
+          <w:rFonts w:ascii="DejaVuSans" w:eastAsia="DejaVuSans" w:cs="DejaVuSans"/>
+          <w:sz w:val="20"/>
+          <w:szCs w:val="20"/>
+        </w:rPr>
+        <w:t xml:space="preserve">Propongan la mejor consulta para el ciclo. </w:t>
+      </w:r>
+      <w:r>
+        <w:rPr>
+          <w:rFonts w:ascii="DejaVuSans" w:eastAsia="DejaVuSans" w:cs="DejaVuSans"/>
+          <w:sz w:val="20"/>
+          <w:szCs w:val="20"/>
+        </w:rPr>
+        <w:t>Dis</w:t>
+      </w:r>
+      <w:r>
+        <w:rPr>
+          <w:rFonts w:ascii="DejaVuSans" w:eastAsia="DejaVuSans" w:cs="DejaVuSans"/>
+          <w:sz w:val="20"/>
+          <w:szCs w:val="20"/>
+        </w:rPr>
+        <w:t>éñ</w:t>
+      </w:r>
+      <w:r>
+        <w:rPr>
+          <w:rFonts w:ascii="DejaVuSans" w:eastAsia="DejaVuSans" w:cs="DejaVuSans"/>
+          <w:sz w:val="20"/>
+          <w:szCs w:val="20"/>
+        </w:rPr>
+        <w:t>enla</w:t>
+      </w:r>
+      <w:r>
+        <w:rPr>
+          <w:rFonts w:ascii="DejaVuSans" w:eastAsia="DejaVuSans" w:cs="DejaVuSans"/>
+          <w:sz w:val="20"/>
+          <w:szCs w:val="20"/>
+        </w:rPr>
+        <w:t xml:space="preserve"> e </w:t>
+      </w:r>
+      <w:r>
+        <w:rPr>
+          <w:rFonts w:ascii="DejaVuSans" w:eastAsia="DejaVuSans" w:cs="DejaVuSans"/>
+          <w:sz w:val="20"/>
+          <w:szCs w:val="20"/>
+        </w:rPr>
+        <w:t>implem</w:t>
+      </w:r>
+      <w:r>
+        <w:rPr>
+          <w:rFonts w:ascii="DejaVuSans" w:eastAsia="DejaVuSans" w:cs="DejaVuSans"/>
+          <w:sz w:val="20"/>
+          <w:szCs w:val="20"/>
+        </w:rPr>
+        <w:t>é</w:t>
+      </w:r>
+      <w:r>
+        <w:rPr>
+          <w:rFonts w:ascii="DejaVuSans" w:eastAsia="DejaVuSans" w:cs="DejaVuSans"/>
+          <w:sz w:val="20"/>
+          <w:szCs w:val="20"/>
+        </w:rPr>
+        <w:t>ntenla</w:t>
+      </w:r>
+      <w:r>
+        <w:rPr>
+          <w:rFonts w:ascii="DejaVuSans" w:eastAsia="DejaVuSans" w:cs="DejaVuSans"/>
+          <w:sz w:val="20"/>
+          <w:szCs w:val="20"/>
+        </w:rPr>
+        <w:t>.</w:t>
+      </w:r>
+    </w:p>
+    <w:p>
+      <w:pPr>
+        <w:pStyle w:val="Prrafodelista"/>
+        <w:rPr>
+          <w:rFonts w:ascii="DejaVuSans-Bold" w:hAnsi="DejaVuSans-Bold" w:cs="DejaVuSans-Bold"/>
+          <w:b/>
+          <w:bCs/>
+          <w:color w:val="000000"/>
+        </w:rPr>
+      </w:pPr>
+    </w:p>
+    <w:p>
+      <w:pPr>
+        <w:pStyle w:val="Prrafodelista"/>
+        <w:autoSpaceDE w:val="0"/>
+        <w:autoSpaceDN w:val="0"/>
+        <w:adjustRightInd w:val="0"/>
+        <w:spacing w:after="0" w:line="240" w:lineRule="auto"/>
+        <w:ind w:left="1080"/>
+        <w:rPr>
+          <w:rFonts w:ascii="DejaVuSans-Bold" w:hAnsi="DejaVuSans-Bold" w:cs="DejaVuSans-Bold"/>
+          <w:b/>
+          <w:bCs/>
+          <w:color w:val="000000"/>
+        </w:rPr>
+      </w:pPr>
     </w:p>
     <w:p>
       <w:pPr>
@@ -271,61 +636,18 @@
         <w:adjustRightInd w:val="0"/>
         <w:spacing w:after="0" w:line="240" w:lineRule="auto"/>
         <w:rPr>
-          <w:rFonts w:ascii="DejaVuSans" w:eastAsia="DejaVuSans" w:hAnsi="DejaVuSans-Bold" w:cs="DejaVuSans"/>
-          <w:sz w:val="20"/>
-          <w:szCs w:val="20"/>
-        </w:rPr>
-      </w:pPr>
-      <w:r>
-        <w:t xml:space="preserve"> </w:t>
-      </w:r>
-      <w:r>
-        <w:rPr>
-          <w:rFonts w:ascii="DejaVuSans" w:eastAsia="DejaVuSans" w:hAnsi="DejaVuSans-Bold" w:cs="DejaVuSans"/>
-          <w:sz w:val="20"/>
-          <w:szCs w:val="20"/>
-        </w:rPr>
-        <w:t>¿</w:t>
-      </w:r>
-      <w:r>
-        <w:rPr>
-          <w:rFonts w:ascii="DejaVuSans" w:eastAsia="DejaVuSans" w:hAnsi="DejaVuSans-Bold" w:cs="DejaVuSans"/>
-          <w:sz w:val="20"/>
-          <w:szCs w:val="20"/>
-        </w:rPr>
-        <w:t>Cu</w:t>
-      </w:r>
-      <w:r>
-        <w:rPr>
-          <w:rFonts w:ascii="DejaVuSans" w:eastAsia="DejaVuSans" w:hAnsi="DejaVuSans-Bold" w:cs="DejaVuSans"/>
-          <w:sz w:val="20"/>
-          <w:szCs w:val="20"/>
-        </w:rPr>
-        <w:t>á</w:t>
-      </w:r>
-      <w:r>
-        <w:rPr>
-          <w:rFonts w:ascii="DejaVuSans" w:eastAsia="DejaVuSans" w:hAnsi="DejaVuSans-Bold" w:cs="DejaVuSans"/>
-          <w:sz w:val="20"/>
-          <w:szCs w:val="20"/>
-        </w:rPr>
-        <w:t>les CRUD son necesarios para almacenar la informaci</w:t>
-      </w:r>
-      <w:r>
-        <w:rPr>
-          <w:rFonts w:ascii="DejaVuSans" w:eastAsia="DejaVuSans" w:hAnsi="DejaVuSans-Bold" w:cs="DejaVuSans"/>
-          <w:sz w:val="20"/>
-          <w:szCs w:val="20"/>
-        </w:rPr>
-        <w:t>ó</w:t>
-      </w:r>
-      <w:r>
-        <w:rPr>
-          <w:rFonts w:ascii="DejaVuSans" w:eastAsia="DejaVuSans" w:hAnsi="DejaVuSans-Bold" w:cs="DejaVuSans"/>
-          <w:sz w:val="20"/>
-          <w:szCs w:val="20"/>
-        </w:rPr>
-        <w:t>n con la que se cuenta?</w:t>
+          <w:rFonts w:ascii="DejaVuSans-Bold" w:hAnsi="DejaVuSans-Bold" w:cs="DejaVuSans-Bold"/>
+          <w:b/>
+          <w:bCs/>
+        </w:rPr>
+      </w:pPr>
+      <w:r>
+        <w:rPr>
+          <w:rFonts w:ascii="DejaVuSans-Bold" w:hAnsi="DejaVuSans-Bold" w:cs="DejaVuSans-Bold"/>
+          <w:b/>
+          <w:bCs/>
+        </w:rPr>
+        <w:t>Modelo lógico. (¿cómo se almacena?)</w:t>
       </w:r>
     </w:p>
     <w:p>
@@ -342,60 +664,6 @@
           <w:color w:val="000000"/>
         </w:rPr>
       </w:pPr>
-      <w:r>
-        <w:rPr>
-          <w:rFonts w:ascii="DejaVuSans-Bold" w:hAnsi="DejaVuSans-Bold" w:cs="DejaVuSans-Bold"/>
-          <w:b/>
-          <w:bCs/>
-          <w:color w:val="000000"/>
-        </w:rPr>
-        <w:t>Habitaciones, tipo de habitaciones y tarifas.</w:t>
-      </w:r>
-    </w:p>
-    <w:p>
-      <w:pPr>
-        <w:autoSpaceDE w:val="0"/>
-        <w:autoSpaceDN w:val="0"/>
-        <w:adjustRightInd w:val="0"/>
-        <w:spacing w:after="0" w:line="240" w:lineRule="auto"/>
-        <w:rPr>
-          <w:rFonts w:ascii="DejaVuSans-Bold" w:hAnsi="DejaVuSans-Bold" w:cs="DejaVuSans-Bold"/>
-          <w:bCs/>
-          <w:color w:val="000000"/>
-        </w:rPr>
-      </w:pPr>
-      <w:r>
-        <w:rPr>
-          <w:rFonts w:ascii="DejaVuSans-Bold" w:hAnsi="DejaVuSans-Bold" w:cs="DejaVuSans-Bold"/>
-          <w:b/>
-          <w:bCs/>
-          <w:color w:val="000000"/>
-        </w:rPr>
-        <w:tab/>
-      </w:r>
-      <w:r>
-        <w:rPr>
-          <w:rFonts w:ascii="DejaVuSans-Bold" w:hAnsi="DejaVuSans-Bold" w:cs="DejaVuSans-Bold"/>
-          <w:bCs/>
-          <w:color w:val="000000"/>
-        </w:rPr>
-        <w:t>Mantener habitaciones, mantener tipo de habitaciones y registrar tarifa.</w:t>
-      </w:r>
-    </w:p>
-    <w:p>
-      <w:pPr>
-        <w:autoSpaceDE w:val="0"/>
-        <w:autoSpaceDN w:val="0"/>
-        <w:adjustRightInd w:val="0"/>
-        <w:spacing w:after="0" w:line="240" w:lineRule="auto"/>
-        <w:rPr>
-          <w:rFonts w:ascii="DejaVuSans-Bold" w:hAnsi="DejaVuSans-Bold" w:cs="DejaVuSans-Bold"/>
-          <w:bCs/>
-          <w:color w:val="000000"/>
-        </w:rPr>
-      </w:pPr>
-      <w:bookmarkStart w:id="0" w:name="_GoBack"/>
-      <w:bookmarkEnd w:id="0"/>
     </w:p>
     <w:p>
       <w:pPr>
@@ -436,17 +704,18 @@
   <w:abstractNum w:abstractNumId="0" w15:restartNumberingAfterBreak="0">
     <w:nsid w:val="1EB700BE"/>
     <w:multiLevelType w:val="hybridMultilevel"/>
-    <w:tmpl w:val="6952F05C"/>
-    <w:lvl w:ilvl="0" w:tplc="04090015">
+    <w:tmpl w:val="74EC26E4"/>
+    <w:lvl w:ilvl="0" w:tplc="7A360ACE">
       <w:start w:val="1"/>
       <w:numFmt w:val="upperLetter"/>
       <w:lvlText w:val="%1."/>
       <w:lvlJc w:val="left"/>
       <w:pPr>
-        <w:ind w:left="720" w:hanging="360"/>
+        <w:ind w:left="643" w:hanging="360"/>
       </w:pPr>
       <w:rPr>
         <w:rFonts w:hint="default"/>
+        <w:b/>
       </w:rPr>
     </w:lvl>
     <w:lvl w:ilvl="1" w:tplc="04090019" w:tentative="1">
@@ -697,6 +966,95 @@
       <w:lvlJc w:val="right"/>
       <w:pPr>
         <w:ind w:left="6480" w:hanging="180"/>
+      </w:pPr>
+    </w:lvl>
+  </w:abstractNum>
+  <w:abstractNum w:abstractNumId="3" w15:restartNumberingAfterBreak="0">
+    <w:nsid w:val="7A4C1221"/>
+    <w:multiLevelType w:val="hybridMultilevel"/>
+    <w:tmpl w:val="399A2BBE"/>
+    <w:lvl w:ilvl="0" w:tplc="7FBCF388">
+      <w:start w:val="1"/>
+      <w:numFmt w:val="decimal"/>
+      <w:lvlText w:val="%1."/>
+      <w:lvlJc w:val="left"/>
+      <w:pPr>
+        <w:ind w:left="1080" w:hanging="360"/>
+      </w:pPr>
+      <w:rPr>
+        <w:rFonts w:hint="default"/>
+      </w:rPr>
+    </w:lvl>
+    <w:lvl w:ilvl="1" w:tplc="240A0019" w:tentative="1">
+      <w:start w:val="1"/>
+      <w:numFmt w:val="lowerLetter"/>
+      <w:lvlText w:val="%2."/>
+      <w:lvlJc w:val="left"/>
+      <w:pPr>
+        <w:ind w:left="1800" w:hanging="360"/>
+      </w:pPr>
+    </w:lvl>
+    <w:lvl w:ilvl="2" w:tplc="240A001B" w:tentative="1">
+      <w:start w:val="1"/>
+      <w:numFmt w:val="lowerRoman"/>
+      <w:lvlText w:val="%3."/>
+      <w:lvlJc w:val="right"/>
+      <w:pPr>
+        <w:ind w:left="2520" w:hanging="180"/>
+      </w:pPr>
+    </w:lvl>
+    <w:lvl w:ilvl="3" w:tplc="240A000F" w:tentative="1">
+      <w:start w:val="1"/>
+      <w:numFmt w:val="decimal"/>
+      <w:lvlText w:val="%4."/>
+      <w:lvlJc w:val="left"/>
+      <w:pPr>
+        <w:ind w:left="3240" w:hanging="360"/>
+      </w:pPr>
+    </w:lvl>
+    <w:lvl w:ilvl="4" w:tplc="240A0019" w:tentative="1">
+      <w:start w:val="1"/>
+      <w:numFmt w:val="lowerLetter"/>
+      <w:lvlText w:val="%5."/>
+      <w:lvlJc w:val="left"/>
+      <w:pPr>
+        <w:ind w:left="3960" w:hanging="360"/>
+      </w:pPr>
+    </w:lvl>
+    <w:lvl w:ilvl="5" w:tplc="240A001B" w:tentative="1">
+      <w:start w:val="1"/>
+      <w:numFmt w:val="lowerRoman"/>
+      <w:lvlText w:val="%6."/>
+      <w:lvlJc w:val="right"/>
+      <w:pPr>
+        <w:ind w:left="4680" w:hanging="180"/>
+      </w:pPr>
+    </w:lvl>
+    <w:lvl w:ilvl="6" w:tplc="240A000F" w:tentative="1">
+      <w:start w:val="1"/>
+      <w:numFmt w:val="decimal"/>
+      <w:lvlText w:val="%7."/>
+      <w:lvlJc w:val="left"/>
+      <w:pPr>
+        <w:ind w:left="5400" w:hanging="360"/>
+      </w:pPr>
+    </w:lvl>
+    <w:lvl w:ilvl="7" w:tplc="240A0019" w:tentative="1">
+      <w:start w:val="1"/>
+      <w:numFmt w:val="lowerLetter"/>
+      <w:lvlText w:val="%8."/>
+      <w:lvlJc w:val="left"/>
+      <w:pPr>
+        <w:ind w:left="6120" w:hanging="360"/>
+      </w:pPr>
+    </w:lvl>
+    <w:lvl w:ilvl="8" w:tplc="240A001B" w:tentative="1">
+      <w:start w:val="1"/>
+      <w:numFmt w:val="lowerRoman"/>
+      <w:lvlText w:val="%9."/>
+      <w:lvlJc w:val="right"/>
+      <w:pPr>
+        <w:ind w:left="6840" w:hanging="180"/>
       </w:pPr>
     </w:lvl>
   </w:abstractNum>
@@ -708,6 +1066,9 @@
   </w:num>
   <w:num w:numId="3">
     <w:abstractNumId w:val="2"/>
+  </w:num>
+  <w:num w:numId="4">
+    <w:abstractNumId w:val="3"/>
   </w:num>
 </w:numbering>
 </file>

</xml_diff>